<commit_message>
resume v3 - system design skills
</commit_message>
<xml_diff>
--- a/resume.docx
+++ b/resume.docx
@@ -61,6 +61,7 @@
               </w:rPr>
               <w:t xml:space="preserve"> </w:t>
             </w:r>
+            <w:proofErr w:type="spellStart"/>
             <w:r>
               <w:rPr>
                 <w:rFonts w:asciiTheme="minorEastAsia" w:hAnsiTheme="minorEastAsia"/>
@@ -72,6 +73,7 @@
               </w:rPr>
               <w:t>Zolotarev</w:t>
             </w:r>
+            <w:proofErr w:type="spellEnd"/>
           </w:p>
           <w:p>
             <w:pPr>
@@ -197,12 +199,14 @@
               </w:rPr>
               <w:t>/</w:t>
             </w:r>
+            <w:proofErr w:type="spellStart"/>
             <w:r>
               <w:rPr>
                 <w:rFonts w:asciiTheme="minorEastAsia" w:hAnsiTheme="minorEastAsia"/>
               </w:rPr>
               <w:t>zolotarevandrew</w:t>
             </w:r>
+            <w:proofErr w:type="spellEnd"/>
             <w:r>
               <w:rPr>
                 <w:rFonts w:asciiTheme="minorEastAsia" w:hAnsiTheme="minorEastAsia"/>
@@ -232,12 +236,14 @@
               </w:rPr>
               <w:t>/</w:t>
             </w:r>
+            <w:proofErr w:type="spellStart"/>
             <w:r>
               <w:rPr>
                 <w:rFonts w:asciiTheme="minorEastAsia" w:hAnsiTheme="minorEastAsia"/>
               </w:rPr>
               <w:t>zolotarevandrew</w:t>
             </w:r>
+            <w:proofErr w:type="spellEnd"/>
           </w:p>
           <w:p>
             <w:pPr>
@@ -271,12 +277,14 @@
               </w:rPr>
               <w:t>@</w:t>
             </w:r>
+            <w:proofErr w:type="spellStart"/>
             <w:r>
               <w:rPr>
                 <w:rFonts w:asciiTheme="minorEastAsia" w:hAnsiTheme="minorEastAsia"/>
               </w:rPr>
               <w:t>zolotarevandrew</w:t>
             </w:r>
+            <w:proofErr w:type="spellEnd"/>
           </w:p>
         </w:tc>
         <w:tc>
@@ -331,74 +339,7 @@
         <mc:AlternateContent>
           <mc:Choice Requires="wps">
             <w:drawing>
-              <wp:anchor distT="0" distB="0" distL="114300" distR="114300" simplePos="0" relativeHeight="251660288" behindDoc="0" locked="0" layoutInCell="1" allowOverlap="1" wp14:anchorId="54D92D07" wp14:editId="70EF6B35">
-                <wp:simplePos x="0" y="0"/>
-                <wp:positionH relativeFrom="column">
-                  <wp:posOffset>2488963</wp:posOffset>
-                </wp:positionH>
-                <wp:positionV relativeFrom="paragraph">
-                  <wp:posOffset>86508</wp:posOffset>
-                </wp:positionV>
-                <wp:extent cx="0" cy="8896172"/>
-                <wp:effectExtent l="0" t="0" r="12700" b="6985"/>
-                <wp:wrapNone/>
-                <wp:docPr id="2" name="Straight Connector 2"/>
-                <wp:cNvGraphicFramePr/>
-                <a:graphic xmlns:a="http://schemas.openxmlformats.org/drawingml/2006/main">
-                  <a:graphicData uri="http://schemas.microsoft.com/office/word/2010/wordprocessingShape">
-                    <wps:wsp>
-                      <wps:cNvCnPr/>
-                      <wps:spPr>
-                        <a:xfrm>
-                          <a:off x="0" y="0"/>
-                          <a:ext cx="0" cy="8896172"/>
-                        </a:xfrm>
-                        <a:prstGeom prst="line">
-                          <a:avLst/>
-                        </a:prstGeom>
-                      </wps:spPr>
-                      <wps:style>
-                        <a:lnRef idx="1">
-                          <a:schemeClr val="dk1"/>
-                        </a:lnRef>
-                        <a:fillRef idx="0">
-                          <a:schemeClr val="dk1"/>
-                        </a:fillRef>
-                        <a:effectRef idx="0">
-                          <a:schemeClr val="dk1"/>
-                        </a:effectRef>
-                        <a:fontRef idx="minor">
-                          <a:schemeClr val="tx1"/>
-                        </a:fontRef>
-                      </wps:style>
-                      <wps:bodyPr/>
-                    </wps:wsp>
-                  </a:graphicData>
-                </a:graphic>
-                <wp14:sizeRelV relativeFrom="margin">
-                  <wp14:pctHeight>0</wp14:pctHeight>
-                </wp14:sizeRelV>
-              </wp:anchor>
-            </w:drawing>
-          </mc:Choice>
-          <mc:Fallback>
-            <w:pict>
-              <v:line w14:anchorId="4392B103" id="Straight Connector 2" o:spid="_x0000_s1026" style="position:absolute;z-index:251660288;visibility:visible;mso-wrap-style:square;mso-height-percent:0;mso-wrap-distance-left:9pt;mso-wrap-distance-top:0;mso-wrap-distance-right:9pt;mso-wrap-distance-bottom:0;mso-position-horizontal:absolute;mso-position-horizontal-relative:text;mso-position-vertical:absolute;mso-position-vertical-relative:text;mso-height-percent:0;mso-height-relative:margin" from="196pt,6.8pt" to="196pt,707.3pt" o:gfxdata="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" strokecolor="black [3200]" strokeweight=".5pt">
-                <v:stroke joinstyle="miter"/>
-              </v:line>
-            </w:pict>
-          </mc:Fallback>
-        </mc:AlternateContent>
-      </w:r>
-      <w:r>
-        <w:rPr>
-          <w:rFonts w:asciiTheme="minorEastAsia" w:hAnsiTheme="minorEastAsia" w:hint="eastAsia"/>
-          <w:noProof/>
-        </w:rPr>
-        <mc:AlternateContent>
-          <mc:Choice Requires="wps">
-            <w:drawing>
-              <wp:anchor distT="0" distB="0" distL="114300" distR="114300" simplePos="0" relativeHeight="251659264" behindDoc="0" locked="0" layoutInCell="1" allowOverlap="1" wp14:anchorId="09C3B20B" wp14:editId="07FA4AFF">
+              <wp:anchor distT="0" distB="0" distL="114300" distR="114300" simplePos="0" relativeHeight="251659264" behindDoc="0" locked="0" layoutInCell="1" allowOverlap="1" wp14:anchorId="09C3B20B" wp14:editId="3BD50CEF">
                 <wp:simplePos x="0" y="0"/>
                 <wp:positionH relativeFrom="column">
                   <wp:posOffset>-484974</wp:posOffset>
@@ -448,9 +389,9 @@
               </wp:anchor>
             </w:drawing>
           </mc:Choice>
-          <mc:Fallback xmlns:w16cex="http://schemas.microsoft.com/office/word/2018/wordml/cex" xmlns:w16="http://schemas.microsoft.com/office/word/2018/wordml">
+          <mc:Fallback>
             <w:pict>
-              <v:line w14:anchorId="1A61FDFA" id="Straight Connector 1" o:spid="_x0000_s1026" style="position:absolute;z-index:251659264;visibility:visible;mso-wrap-style:square;mso-width-percent:0;mso-wrap-distance-left:9pt;mso-wrap-distance-top:0;mso-wrap-distance-right:9pt;mso-wrap-distance-bottom:0;mso-position-horizontal:absolute;mso-position-horizontal-relative:text;mso-position-vertical:absolute;mso-position-vertical-relative:text;mso-width-percent:0;mso-width-relative:margin" from="-38.2pt,6.8pt" to="598.35pt,6.8pt" o:gfxdata="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" strokecolor="black [3200]" strokeweight=".5pt">
+              <v:line w14:anchorId="5F60A4AB" id="Straight Connector 1" o:spid="_x0000_s1026" style="position:absolute;z-index:251659264;visibility:visible;mso-wrap-style:square;mso-width-percent:0;mso-wrap-distance-left:9pt;mso-wrap-distance-top:0;mso-wrap-distance-right:9pt;mso-wrap-distance-bottom:0;mso-position-horizontal:absolute;mso-position-horizontal-relative:text;mso-position-vertical:absolute;mso-position-vertical-relative:text;mso-width-percent:0;mso-width-relative:margin" from="-38.2pt,6.8pt" to="598.35pt,6.8pt" o:gfxdata="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" strokecolor="black [3200]" strokeweight=".5pt">
                 <v:stroke joinstyle="miter"/>
               </v:line>
             </w:pict>
@@ -477,6 +418,9 @@
         <w:gridCol w:w="7565"/>
       </w:tblGrid>
       <w:tr>
+        <w:trPr>
+          <w:trHeight w:val="1431"/>
+        </w:trPr>
         <w:tc>
           <w:tcPr>
             <w:tcW w:w="4045" w:type="dxa"/>
@@ -495,6 +439,73 @@
             </w:pPr>
             <w:r>
               <w:rPr>
+                <w:rFonts w:asciiTheme="minorEastAsia" w:hAnsiTheme="minorEastAsia" w:hint="eastAsia"/>
+                <w:noProof/>
+              </w:rPr>
+              <mc:AlternateContent>
+                <mc:Choice Requires="wps">
+                  <w:drawing>
+                    <wp:anchor distT="0" distB="0" distL="114300" distR="114300" simplePos="0" relativeHeight="251660288" behindDoc="0" locked="0" layoutInCell="1" allowOverlap="1" wp14:anchorId="54D92D07" wp14:editId="6B3C240A">
+                      <wp:simplePos x="0" y="0"/>
+                      <wp:positionH relativeFrom="column">
+                        <wp:posOffset>2477135</wp:posOffset>
+                      </wp:positionH>
+                      <wp:positionV relativeFrom="paragraph">
+                        <wp:posOffset>-129540</wp:posOffset>
+                      </wp:positionV>
+                      <wp:extent cx="0" cy="8896172"/>
+                      <wp:effectExtent l="0" t="0" r="12700" b="6985"/>
+                      <wp:wrapNone/>
+                      <wp:docPr id="2" name="Straight Connector 2"/>
+                      <wp:cNvGraphicFramePr/>
+                      <a:graphic xmlns:a="http://schemas.openxmlformats.org/drawingml/2006/main">
+                        <a:graphicData uri="http://schemas.microsoft.com/office/word/2010/wordprocessingShape">
+                          <wps:wsp>
+                            <wps:cNvCnPr/>
+                            <wps:spPr>
+                              <a:xfrm>
+                                <a:off x="0" y="0"/>
+                                <a:ext cx="0" cy="8896172"/>
+                              </a:xfrm>
+                              <a:prstGeom prst="line">
+                                <a:avLst/>
+                              </a:prstGeom>
+                            </wps:spPr>
+                            <wps:style>
+                              <a:lnRef idx="1">
+                                <a:schemeClr val="dk1"/>
+                              </a:lnRef>
+                              <a:fillRef idx="0">
+                                <a:schemeClr val="dk1"/>
+                              </a:fillRef>
+                              <a:effectRef idx="0">
+                                <a:schemeClr val="dk1"/>
+                              </a:effectRef>
+                              <a:fontRef idx="minor">
+                                <a:schemeClr val="tx1"/>
+                              </a:fontRef>
+                            </wps:style>
+                            <wps:bodyPr/>
+                          </wps:wsp>
+                        </a:graphicData>
+                      </a:graphic>
+                      <wp14:sizeRelV relativeFrom="margin">
+                        <wp14:pctHeight>0</wp14:pctHeight>
+                      </wp14:sizeRelV>
+                    </wp:anchor>
+                  </w:drawing>
+                </mc:Choice>
+                <mc:Fallback>
+                  <w:pict>
+                    <v:line w14:anchorId="078F014C" id="Straight Connector 2" o:spid="_x0000_s1026" style="position:absolute;z-index:251660288;visibility:visible;mso-wrap-style:square;mso-height-percent:0;mso-wrap-distance-left:9pt;mso-wrap-distance-top:0;mso-wrap-distance-right:9pt;mso-wrap-distance-bottom:0;mso-position-horizontal:absolute;mso-position-horizontal-relative:text;mso-position-vertical:absolute;mso-position-vertical-relative:text;mso-height-percent:0;mso-height-relative:margin" from="195.05pt,-10.2pt" to="195.05pt,690.3pt" o:gfxdata="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" strokecolor="black [3200]" strokeweight=".5pt">
+                      <v:stroke joinstyle="miter"/>
+                    </v:line>
+                  </w:pict>
+                </mc:Fallback>
+              </mc:AlternateContent>
+            </w:r>
+            <w:r>
+              <w:rPr>
                 <w:rFonts w:asciiTheme="minorEastAsia" w:hAnsiTheme="minorEastAsia"/>
                 <w:b/>
                 <w:bCs/>
@@ -598,6 +609,7 @@
               </w:rPr>
               <w:t xml:space="preserve"> </w:t>
             </w:r>
+            <w:proofErr w:type="spellStart"/>
             <w:r>
               <w:rPr>
                 <w:rStyle w:val="Strong"/>
@@ -607,6 +619,7 @@
               </w:rPr>
               <w:t>Javascript</w:t>
             </w:r>
+            <w:proofErr w:type="spellEnd"/>
           </w:p>
           <w:p>
             <w:pPr>
@@ -673,8 +686,6 @@
               <w:rPr>
                 <w:rStyle w:val="Strong"/>
                 <w:rFonts w:asciiTheme="minorEastAsia" w:hAnsiTheme="minorEastAsia"/>
-                <w:bdr w:val="single" w:sz="6" w:space="0" w:color="auto" w:shadow="1"/>
-                <w:shd w:val="clear" w:color="auto" w:fill="FFFF00"/>
               </w:rPr>
             </w:pPr>
             <w:r>
@@ -729,10 +740,17 @@
               </w:rPr>
               <w:t xml:space="preserve"> integrations</w:t>
             </w:r>
-          </w:p>
-          <w:p>
-            <w:pPr>
-              <w:ind w:left="-108" w:right="-180"/>
+            <w:r>
+              <w:rPr>
+                <w:rStyle w:val="Strong"/>
+                <w:rFonts w:asciiTheme="minorEastAsia" w:hAnsiTheme="minorEastAsia"/>
+              </w:rPr>
+              <w:t xml:space="preserve"> </w:t>
+            </w:r>
+          </w:p>
+          <w:p>
+            <w:pPr>
+              <w:ind w:right="-180"/>
               <w:rPr>
                 <w:rStyle w:val="Strong"/>
                 <w:rFonts w:asciiTheme="minorEastAsia" w:hAnsiTheme="minorEastAsia"/>
@@ -756,7 +774,7 @@
                 <w:b/>
                 <w:bCs/>
               </w:rPr>
-              <w:t xml:space="preserve">Libraries </w:t>
+              <w:t>System Design</w:t>
             </w:r>
             <w:r>
               <w:rPr>
@@ -764,22 +782,412 @@
                 <w:b/>
                 <w:bCs/>
               </w:rPr>
-              <w:t>&amp;</w:t>
-            </w:r>
-            <w:r>
+              <w:t>:</w:t>
+            </w:r>
+          </w:p>
+          <w:p>
+            <w:pPr>
+              <w:ind w:right="-180"/>
+              <w:rPr>
+                <w:rStyle w:val="Strong"/>
+                <w:rFonts w:asciiTheme="minorEastAsia" w:hAnsiTheme="minorEastAsia"/>
+              </w:rPr>
+            </w:pPr>
+            <w:r>
+              <w:rPr>
+                <w:rStyle w:val="Strong"/>
+                <w:rFonts w:asciiTheme="minorEastAsia" w:hAnsiTheme="minorEastAsia"/>
+                <w:bdr w:val="single" w:sz="6" w:space="0" w:color="auto" w:shadow="1"/>
+                <w:shd w:val="clear" w:color="auto" w:fill="FFFF00"/>
+              </w:rPr>
+              <w:t>Caching</w:t>
+            </w:r>
+            <w:r>
+              <w:rPr>
+                <w:rStyle w:val="Strong"/>
+                <w:rFonts w:asciiTheme="minorEastAsia" w:hAnsiTheme="minorEastAsia"/>
+              </w:rPr>
+              <w:t xml:space="preserve"> </w:t>
+            </w:r>
+            <w:r>
+              <w:rPr>
+                <w:rStyle w:val="Strong"/>
+                <w:rFonts w:asciiTheme="minorEastAsia" w:hAnsiTheme="minorEastAsia"/>
+                <w:bdr w:val="single" w:sz="6" w:space="0" w:color="auto" w:shadow="1"/>
+                <w:shd w:val="clear" w:color="auto" w:fill="FFFF00"/>
+              </w:rPr>
+              <w:t xml:space="preserve">Vertical horizontal </w:t>
+            </w:r>
+            <w:proofErr w:type="gramStart"/>
+            <w:r>
+              <w:rPr>
+                <w:rStyle w:val="Strong"/>
+                <w:rFonts w:asciiTheme="minorEastAsia" w:hAnsiTheme="minorEastAsia"/>
+                <w:bdr w:val="single" w:sz="6" w:space="0" w:color="auto" w:shadow="1"/>
+                <w:shd w:val="clear" w:color="auto" w:fill="FFFF00"/>
+              </w:rPr>
+              <w:t>scal</w:t>
+            </w:r>
+            <w:r>
+              <w:rPr>
+                <w:rStyle w:val="Strong"/>
+                <w:rFonts w:asciiTheme="minorEastAsia" w:hAnsiTheme="minorEastAsia"/>
+                <w:bdr w:val="single" w:sz="6" w:space="0" w:color="auto" w:shadow="1"/>
+                <w:shd w:val="clear" w:color="auto" w:fill="FFFF00"/>
+              </w:rPr>
+              <w:t>ing</w:t>
+            </w:r>
+            <w:r>
+              <w:rPr>
+                <w:rStyle w:val="Strong"/>
+                <w:rFonts w:asciiTheme="minorEastAsia" w:hAnsiTheme="minorEastAsia"/>
+              </w:rPr>
+              <w:t xml:space="preserve"> </w:t>
+            </w:r>
+            <w:r>
+              <w:rPr>
+                <w:rStyle w:val="Strong"/>
+                <w:rFonts w:asciiTheme="minorEastAsia" w:hAnsiTheme="minorEastAsia"/>
+                <w:bdr w:val="single" w:sz="6" w:space="0" w:color="auto" w:shadow="1"/>
+                <w:shd w:val="clear" w:color="auto" w:fill="FFFF00"/>
+              </w:rPr>
+              <w:t xml:space="preserve"> </w:t>
+            </w:r>
+            <w:r>
+              <w:rPr>
+                <w:rStyle w:val="Strong"/>
+                <w:rFonts w:asciiTheme="minorEastAsia" w:hAnsiTheme="minorEastAsia"/>
+                <w:bdr w:val="single" w:sz="6" w:space="0" w:color="auto" w:shadow="1"/>
+                <w:shd w:val="clear" w:color="auto" w:fill="FFFF00"/>
+              </w:rPr>
+              <w:t>DB</w:t>
+            </w:r>
+            <w:proofErr w:type="gramEnd"/>
+            <w:r>
+              <w:rPr>
+                <w:rStyle w:val="Strong"/>
+                <w:rFonts w:asciiTheme="minorEastAsia" w:hAnsiTheme="minorEastAsia"/>
+                <w:bdr w:val="single" w:sz="6" w:space="0" w:color="auto" w:shadow="1"/>
+                <w:shd w:val="clear" w:color="auto" w:fill="FFFF00"/>
+              </w:rPr>
+              <w:t xml:space="preserve"> Replication</w:t>
+            </w:r>
+            <w:r>
+              <w:rPr>
+                <w:rStyle w:val="Strong"/>
+                <w:rFonts w:asciiTheme="minorEastAsia" w:hAnsiTheme="minorEastAsia"/>
+              </w:rPr>
+              <w:t xml:space="preserve"> </w:t>
+            </w:r>
+            <w:r>
+              <w:rPr>
+                <w:rStyle w:val="Strong"/>
+                <w:rFonts w:asciiTheme="minorEastAsia" w:hAnsiTheme="minorEastAsia"/>
+                <w:bdr w:val="single" w:sz="6" w:space="0" w:color="auto" w:shadow="1"/>
+                <w:shd w:val="clear" w:color="auto" w:fill="FFFF00"/>
+              </w:rPr>
+              <w:t>DB partitioning</w:t>
+            </w:r>
+            <w:r>
+              <w:rPr>
+                <w:rStyle w:val="Strong"/>
+                <w:rFonts w:asciiTheme="minorEastAsia" w:hAnsiTheme="minorEastAsia"/>
+              </w:rPr>
+              <w:t xml:space="preserve"> </w:t>
+            </w:r>
+          </w:p>
+          <w:p>
+            <w:pPr>
+              <w:ind w:right="-180"/>
+              <w:rPr>
+                <w:rStyle w:val="Strong"/>
+                <w:rFonts w:asciiTheme="minorEastAsia" w:hAnsiTheme="minorEastAsia"/>
+                <w:bdr w:val="single" w:sz="6" w:space="0" w:color="auto" w:shadow="1"/>
+                <w:shd w:val="clear" w:color="auto" w:fill="FFFF00"/>
+              </w:rPr>
+            </w:pPr>
+            <w:r>
+              <w:rPr>
+                <w:rStyle w:val="Strong"/>
+                <w:rFonts w:asciiTheme="minorEastAsia" w:hAnsiTheme="minorEastAsia"/>
+                <w:bdr w:val="single" w:sz="6" w:space="0" w:color="auto" w:shadow="1"/>
+                <w:shd w:val="clear" w:color="auto" w:fill="FFFF00"/>
+              </w:rPr>
+              <w:t>DB Schema design</w:t>
+            </w:r>
+            <w:r>
+              <w:rPr>
+                <w:rStyle w:val="Strong"/>
+                <w:rFonts w:asciiTheme="minorEastAsia" w:hAnsiTheme="minorEastAsia"/>
+              </w:rPr>
+              <w:t xml:space="preserve"> </w:t>
+            </w:r>
+            <w:r>
+              <w:rPr>
+                <w:rStyle w:val="Strong"/>
+                <w:rFonts w:asciiTheme="minorEastAsia" w:hAnsiTheme="minorEastAsia"/>
+                <w:bdr w:val="single" w:sz="6" w:space="0" w:color="auto" w:shadow="1"/>
+                <w:shd w:val="clear" w:color="auto" w:fill="FFFF00"/>
+              </w:rPr>
+              <w:t>Modular monolith</w:t>
+            </w:r>
+            <w:r>
+              <w:rPr>
+                <w:rStyle w:val="Strong"/>
+                <w:rFonts w:asciiTheme="minorEastAsia" w:hAnsiTheme="minorEastAsia"/>
+                <w:bdr w:val="single" w:sz="6" w:space="0" w:color="auto" w:shadow="1"/>
+                <w:shd w:val="clear" w:color="auto" w:fill="FFFF00"/>
+              </w:rPr>
+              <w:t xml:space="preserve">    </w:t>
+            </w:r>
+          </w:p>
+          <w:p>
+            <w:pPr>
+              <w:ind w:right="-180"/>
+              <w:rPr>
+                <w:rStyle w:val="Strong"/>
+                <w:rFonts w:asciiTheme="minorEastAsia" w:hAnsiTheme="minorEastAsia"/>
+                <w:bdr w:val="single" w:sz="6" w:space="0" w:color="auto" w:shadow="1"/>
+                <w:shd w:val="clear" w:color="auto" w:fill="FFFF00"/>
+              </w:rPr>
+            </w:pPr>
+            <w:r>
+              <w:rPr>
+                <w:rStyle w:val="Strong"/>
+                <w:rFonts w:asciiTheme="minorEastAsia" w:hAnsiTheme="minorEastAsia"/>
+                <w:bdr w:val="single" w:sz="6" w:space="0" w:color="auto" w:shadow="1"/>
+                <w:shd w:val="clear" w:color="auto" w:fill="FFFF00"/>
+              </w:rPr>
+              <w:t>EDA</w:t>
+            </w:r>
+            <w:r>
+              <w:rPr>
+                <w:rStyle w:val="Strong"/>
+                <w:rFonts w:asciiTheme="minorEastAsia" w:hAnsiTheme="minorEastAsia"/>
+              </w:rPr>
+              <w:t xml:space="preserve"> </w:t>
+            </w:r>
+            <w:r>
+              <w:rPr>
+                <w:rStyle w:val="Strong"/>
+                <w:rFonts w:asciiTheme="minorEastAsia" w:hAnsiTheme="minorEastAsia"/>
+                <w:bdr w:val="single" w:sz="6" w:space="0" w:color="auto" w:shadow="1"/>
+                <w:shd w:val="clear" w:color="auto" w:fill="FFFF00"/>
+              </w:rPr>
+              <w:t>Microservice</w:t>
+            </w:r>
+            <w:r>
+              <w:rPr>
+                <w:rStyle w:val="Strong"/>
+                <w:rFonts w:asciiTheme="minorEastAsia" w:hAnsiTheme="minorEastAsia"/>
+                <w:bdr w:val="single" w:sz="6" w:space="0" w:color="auto" w:shadow="1"/>
+                <w:shd w:val="clear" w:color="auto" w:fill="FFFF00"/>
+              </w:rPr>
+              <w:t>s</w:t>
+            </w:r>
+            <w:r>
+              <w:rPr>
+                <w:rStyle w:val="Strong"/>
+                <w:rFonts w:asciiTheme="minorEastAsia" w:hAnsiTheme="minorEastAsia"/>
+              </w:rPr>
+              <w:t xml:space="preserve"> </w:t>
+            </w:r>
+            <w:r>
+              <w:rPr>
+                <w:rStyle w:val="Strong"/>
+                <w:rFonts w:asciiTheme="minorEastAsia" w:hAnsiTheme="minorEastAsia"/>
+                <w:bdr w:val="single" w:sz="6" w:space="0" w:color="auto" w:shadow="1"/>
+                <w:shd w:val="clear" w:color="auto" w:fill="FFFF00"/>
+              </w:rPr>
+              <w:t>DDD</w:t>
+            </w:r>
+          </w:p>
+          <w:p>
+            <w:pPr>
+              <w:ind w:right="-180"/>
+              <w:rPr>
+                <w:rStyle w:val="Strong"/>
+                <w:rFonts w:asciiTheme="minorEastAsia" w:hAnsiTheme="minorEastAsia"/>
+                <w:b w:val="0"/>
+                <w:bCs w:val="0"/>
+              </w:rPr>
+            </w:pPr>
+          </w:p>
+          <w:p>
+            <w:pPr>
+              <w:ind w:left="-108" w:right="-180"/>
               <w:rPr>
                 <w:rFonts w:asciiTheme="minorEastAsia" w:hAnsiTheme="minorEastAsia"/>
                 <w:b/>
                 <w:bCs/>
               </w:rPr>
-              <w:t xml:space="preserve"> Frameworks</w:t>
-            </w:r>
+            </w:pPr>
             <w:r>
               <w:rPr>
                 <w:rFonts w:asciiTheme="minorEastAsia" w:hAnsiTheme="minorEastAsia"/>
                 <w:b/>
                 <w:bCs/>
               </w:rPr>
+              <w:t xml:space="preserve">Libraries </w:t>
+            </w:r>
+            <w:r>
+              <w:rPr>
+                <w:rFonts w:asciiTheme="minorEastAsia" w:hAnsiTheme="minorEastAsia"/>
+                <w:b/>
+                <w:bCs/>
+              </w:rPr>
+              <w:t>&amp;</w:t>
+            </w:r>
+            <w:r>
+              <w:rPr>
+                <w:rFonts w:asciiTheme="minorEastAsia" w:hAnsiTheme="minorEastAsia"/>
+                <w:b/>
+                <w:bCs/>
+              </w:rPr>
+              <w:t xml:space="preserve"> Frameworks</w:t>
+            </w:r>
+            <w:r>
+              <w:rPr>
+                <w:rFonts w:asciiTheme="minorEastAsia" w:hAnsiTheme="minorEastAsia"/>
+                <w:b/>
+                <w:bCs/>
+              </w:rPr>
+              <w:t>:</w:t>
+            </w:r>
+          </w:p>
+          <w:p>
+            <w:pPr>
+              <w:spacing w:after="40"/>
+              <w:ind w:left="-14" w:right="-187"/>
+              <w:rPr>
+                <w:rStyle w:val="Strong"/>
+                <w:rFonts w:asciiTheme="minorEastAsia" w:hAnsiTheme="minorEastAsia"/>
+              </w:rPr>
+            </w:pPr>
+            <w:r>
+              <w:rPr>
+                <w:rStyle w:val="Strong"/>
+                <w:rFonts w:asciiTheme="minorEastAsia" w:hAnsiTheme="minorEastAsia"/>
+                <w:bdr w:val="single" w:sz="6" w:space="0" w:color="auto" w:shadow="1"/>
+                <w:shd w:val="clear" w:color="auto" w:fill="FF7594"/>
+              </w:rPr>
+              <w:t>React JS</w:t>
+            </w:r>
+            <w:r>
+              <w:rPr>
+                <w:rStyle w:val="Strong"/>
+                <w:rFonts w:asciiTheme="minorEastAsia" w:hAnsiTheme="minorEastAsia"/>
+              </w:rPr>
+              <w:t xml:space="preserve"> </w:t>
+            </w:r>
+            <w:r>
+              <w:rPr>
+                <w:rStyle w:val="Strong"/>
+                <w:rFonts w:asciiTheme="minorEastAsia" w:hAnsiTheme="minorEastAsia"/>
+                <w:bdr w:val="single" w:sz="6" w:space="0" w:color="auto" w:shadow="1"/>
+                <w:shd w:val="clear" w:color="auto" w:fill="FF7594"/>
+              </w:rPr>
+              <w:t>Redux</w:t>
+            </w:r>
+            <w:r>
+              <w:rPr>
+                <w:rStyle w:val="Strong"/>
+                <w:rFonts w:asciiTheme="minorEastAsia" w:hAnsiTheme="minorEastAsia"/>
+                <w:shd w:val="clear" w:color="auto" w:fill="FF7594"/>
+              </w:rPr>
+              <w:t xml:space="preserve"> </w:t>
+            </w:r>
+          </w:p>
+          <w:p>
+            <w:pPr>
+              <w:spacing w:after="40"/>
+              <w:ind w:right="-187"/>
+              <w:rPr>
+                <w:rStyle w:val="Strong"/>
+                <w:rFonts w:asciiTheme="minorEastAsia" w:hAnsiTheme="minorEastAsia"/>
+                <w:bdr w:val="single" w:sz="6" w:space="0" w:color="auto" w:shadow="1"/>
+                <w:shd w:val="clear" w:color="auto" w:fill="FF7594"/>
+              </w:rPr>
+            </w:pPr>
+            <w:r>
+              <w:rPr>
+                <w:rStyle w:val="Strong"/>
+                <w:rFonts w:asciiTheme="minorEastAsia" w:hAnsiTheme="minorEastAsia"/>
+                <w:bdr w:val="single" w:sz="6" w:space="0" w:color="auto" w:shadow="1"/>
+                <w:shd w:val="clear" w:color="auto" w:fill="FF7594"/>
+              </w:rPr>
+              <w:t>React native</w:t>
+            </w:r>
+            <w:r>
+              <w:rPr>
+                <w:rStyle w:val="Strong"/>
+                <w:rFonts w:asciiTheme="minorEastAsia" w:hAnsiTheme="minorEastAsia"/>
+              </w:rPr>
+              <w:t xml:space="preserve"> </w:t>
+            </w:r>
+            <w:r>
+              <w:rPr>
+                <w:rStyle w:val="Strong"/>
+                <w:rFonts w:asciiTheme="minorEastAsia" w:hAnsiTheme="minorEastAsia"/>
+                <w:bdr w:val="single" w:sz="6" w:space="0" w:color="auto" w:shadow="1"/>
+                <w:shd w:val="clear" w:color="auto" w:fill="FF7594"/>
+              </w:rPr>
+              <w:t>EF Core</w:t>
+            </w:r>
+            <w:r>
+              <w:rPr>
+                <w:rStyle w:val="Strong"/>
+                <w:rFonts w:asciiTheme="minorEastAsia" w:hAnsiTheme="minorEastAsia"/>
+              </w:rPr>
+              <w:t xml:space="preserve"> </w:t>
+            </w:r>
+            <w:proofErr w:type="spellStart"/>
+            <w:r>
+              <w:rPr>
+                <w:rStyle w:val="Strong"/>
+                <w:rFonts w:asciiTheme="minorEastAsia" w:hAnsiTheme="minorEastAsia"/>
+                <w:bdr w:val="single" w:sz="6" w:space="0" w:color="auto" w:shadow="1"/>
+                <w:shd w:val="clear" w:color="auto" w:fill="FF7594"/>
+              </w:rPr>
+              <w:t>SignalR</w:t>
+            </w:r>
+            <w:proofErr w:type="spellEnd"/>
+          </w:p>
+          <w:p>
+            <w:pPr>
+              <w:spacing w:after="40"/>
+              <w:ind w:right="-187"/>
+              <w:rPr>
+                <w:rStyle w:val="Strong"/>
+                <w:rFonts w:asciiTheme="minorEastAsia" w:hAnsiTheme="minorEastAsia"/>
+                <w:bdr w:val="single" w:sz="6" w:space="0" w:color="auto" w:shadow="1"/>
+                <w:shd w:val="clear" w:color="auto" w:fill="FFFF00"/>
+              </w:rPr>
+            </w:pPr>
+          </w:p>
+          <w:p>
+            <w:pPr>
+              <w:ind w:left="-108" w:right="-180"/>
+              <w:rPr>
+                <w:rFonts w:asciiTheme="minorEastAsia" w:hAnsiTheme="minorEastAsia"/>
+                <w:b/>
+                <w:bCs/>
+              </w:rPr>
+            </w:pPr>
+            <w:r>
+              <w:rPr>
+                <w:rFonts w:asciiTheme="minorEastAsia" w:hAnsiTheme="minorEastAsia"/>
+                <w:b/>
+                <w:bCs/>
+              </w:rPr>
+              <w:t>Messaging</w:t>
+            </w:r>
+            <w:r>
+              <w:rPr>
+                <w:rFonts w:asciiTheme="minorEastAsia" w:hAnsiTheme="minorEastAsia"/>
+                <w:b/>
+                <w:bCs/>
+              </w:rPr>
               <w:t>:</w:t>
             </w:r>
           </w:p>
@@ -792,15 +1200,17 @@
                 <w:rFonts w:asciiTheme="minorEastAsia" w:hAnsiTheme="minorEastAsia"/>
               </w:rPr>
             </w:pPr>
-            <w:r>
-              <w:rPr>
-                <w:rStyle w:val="Strong"/>
-                <w:rFonts w:asciiTheme="minorEastAsia" w:hAnsiTheme="minorEastAsia"/>
-                <w:bdr w:val="single" w:sz="6" w:space="0" w:color="auto" w:shadow="1"/>
-                <w:shd w:val="clear" w:color="auto" w:fill="FFFF00"/>
-              </w:rPr>
-              <w:t>React JS</w:t>
-            </w:r>
+            <w:proofErr w:type="spellStart"/>
+            <w:r>
+              <w:rPr>
+                <w:rStyle w:val="Strong"/>
+                <w:rFonts w:asciiTheme="minorEastAsia" w:hAnsiTheme="minorEastAsia"/>
+                <w:bdr w:val="single" w:sz="6" w:space="0" w:color="auto" w:shadow="1"/>
+                <w:shd w:val="clear" w:color="auto" w:fill="E6CDFF"/>
+              </w:rPr>
+              <w:t>Rabbitmq</w:t>
+            </w:r>
+            <w:proofErr w:type="spellEnd"/>
             <w:r>
               <w:rPr>
                 <w:rStyle w:val="Strong"/>
@@ -813,9 +1223,9 @@
                 <w:rStyle w:val="Strong"/>
                 <w:rFonts w:asciiTheme="minorEastAsia" w:hAnsiTheme="minorEastAsia"/>
                 <w:bdr w:val="single" w:sz="6" w:space="0" w:color="auto" w:shadow="1"/>
-                <w:shd w:val="clear" w:color="auto" w:fill="FFFF00"/>
-              </w:rPr>
-              <w:t>Redux</w:t>
+                <w:shd w:val="clear" w:color="auto" w:fill="E6CDFF"/>
+              </w:rPr>
+              <w:t>Kafka</w:t>
             </w:r>
             <w:r>
               <w:rPr>
@@ -824,14 +1234,33 @@
               </w:rPr>
               <w:t xml:space="preserve"> </w:t>
             </w:r>
-            <w:r>
-              <w:rPr>
-                <w:rStyle w:val="Strong"/>
-                <w:rFonts w:asciiTheme="minorEastAsia" w:hAnsiTheme="minorEastAsia"/>
-                <w:bdr w:val="single" w:sz="6" w:space="0" w:color="auto" w:shadow="1"/>
-                <w:shd w:val="clear" w:color="auto" w:fill="FFFF00"/>
-              </w:rPr>
-              <w:t>React Native</w:t>
+          </w:p>
+          <w:p>
+            <w:pPr>
+              <w:spacing w:after="40"/>
+              <w:ind w:left="-18" w:right="-187"/>
+              <w:rPr>
+                <w:rStyle w:val="Strong"/>
+                <w:rFonts w:asciiTheme="minorEastAsia" w:hAnsiTheme="minorEastAsia"/>
+              </w:rPr>
+            </w:pPr>
+            <w:r>
+              <w:rPr>
+                <w:rStyle w:val="Strong"/>
+                <w:rFonts w:asciiTheme="minorEastAsia" w:hAnsiTheme="minorEastAsia"/>
+                <w:bdr w:val="single" w:sz="6" w:space="0" w:color="auto" w:shadow="1"/>
+                <w:shd w:val="clear" w:color="auto" w:fill="E6CDFF"/>
+              </w:rPr>
+              <w:t>A</w:t>
+            </w:r>
+            <w:r>
+              <w:rPr>
+                <w:rStyle w:val="Strong"/>
+                <w:rFonts w:asciiTheme="minorEastAsia" w:hAnsiTheme="minorEastAsia"/>
+                <w:bdr w:val="single" w:sz="6" w:space="0" w:color="auto" w:shadow="1"/>
+                <w:shd w:val="clear" w:color="auto" w:fill="E6CDFF"/>
+              </w:rPr>
+              <w:t>zure service bus</w:t>
             </w:r>
             <w:r>
               <w:rPr>
@@ -848,34 +1277,41 @@
               <w:rPr>
                 <w:rStyle w:val="Strong"/>
                 <w:rFonts w:asciiTheme="minorEastAsia" w:hAnsiTheme="minorEastAsia"/>
-                <w:bdr w:val="single" w:sz="6" w:space="0" w:color="auto" w:shadow="1"/>
-                <w:shd w:val="clear" w:color="auto" w:fill="FFFF00"/>
-              </w:rPr>
-            </w:pPr>
-            <w:r>
-              <w:rPr>
-                <w:rStyle w:val="Strong"/>
-                <w:rFonts w:asciiTheme="minorEastAsia" w:hAnsiTheme="minorEastAsia"/>
-                <w:bdr w:val="single" w:sz="6" w:space="0" w:color="auto" w:shadow="1"/>
-                <w:shd w:val="clear" w:color="auto" w:fill="FFFF00"/>
-              </w:rPr>
-              <w:t>EF Core</w:t>
-            </w:r>
-            <w:r>
-              <w:rPr>
-                <w:rStyle w:val="Strong"/>
-                <w:rFonts w:asciiTheme="minorEastAsia" w:hAnsiTheme="minorEastAsia"/>
-              </w:rPr>
-              <w:t xml:space="preserve"> </w:t>
-            </w:r>
-            <w:r>
-              <w:rPr>
-                <w:rStyle w:val="Strong"/>
-                <w:rFonts w:asciiTheme="minorEastAsia" w:hAnsiTheme="minorEastAsia"/>
-                <w:bdr w:val="single" w:sz="6" w:space="0" w:color="auto" w:shadow="1"/>
-                <w:shd w:val="clear" w:color="auto" w:fill="FFFF00"/>
-              </w:rPr>
-              <w:t>SignalR</w:t>
+              </w:rPr>
+            </w:pPr>
+          </w:p>
+          <w:p>
+            <w:pPr>
+              <w:ind w:left="-108" w:right="-180"/>
+              <w:rPr>
+                <w:rFonts w:asciiTheme="minorEastAsia" w:hAnsiTheme="minorEastAsia"/>
+                <w:b/>
+                <w:bCs/>
+              </w:rPr>
+            </w:pPr>
+            <w:r>
+              <w:rPr>
+                <w:rFonts w:asciiTheme="minorEastAsia" w:hAnsiTheme="minorEastAsia"/>
+                <w:b/>
+                <w:bCs/>
+              </w:rPr>
+              <w:t xml:space="preserve">Databases &amp; </w:t>
+            </w:r>
+            <w:r>
+              <w:rPr>
+                <w:rFonts w:asciiTheme="minorEastAsia" w:hAnsiTheme="minorEastAsia"/>
+                <w:b/>
+                <w:bCs/>
+              </w:rPr>
+              <w:t>Deploy</w:t>
+            </w:r>
+            <w:r>
+              <w:rPr>
+                <w:rFonts w:asciiTheme="minorEastAsia" w:hAnsiTheme="minorEastAsia"/>
+                <w:b/>
+                <w:bCs/>
+              </w:rPr>
+              <w:t>:</w:t>
             </w:r>
           </w:p>
           <w:p>
@@ -887,6 +1323,212 @@
                 <w:rFonts w:asciiTheme="minorEastAsia" w:hAnsiTheme="minorEastAsia"/>
               </w:rPr>
             </w:pPr>
+            <w:r>
+              <w:rPr>
+                <w:rStyle w:val="Strong"/>
+                <w:rFonts w:asciiTheme="minorEastAsia" w:hAnsiTheme="minorEastAsia"/>
+                <w:bdr w:val="single" w:sz="6" w:space="0" w:color="auto" w:shadow="1"/>
+                <w:shd w:val="clear" w:color="auto" w:fill="FFCD65"/>
+              </w:rPr>
+              <w:t>MongoDB</w:t>
+            </w:r>
+            <w:r>
+              <w:rPr>
+                <w:rStyle w:val="Strong"/>
+                <w:rFonts w:asciiTheme="minorEastAsia" w:hAnsiTheme="minorEastAsia"/>
+              </w:rPr>
+              <w:t xml:space="preserve"> </w:t>
+            </w:r>
+            <w:r>
+              <w:rPr>
+                <w:rStyle w:val="Strong"/>
+                <w:rFonts w:asciiTheme="minorEastAsia" w:hAnsiTheme="minorEastAsia"/>
+                <w:bdr w:val="single" w:sz="6" w:space="0" w:color="auto" w:shadow="1"/>
+                <w:shd w:val="clear" w:color="auto" w:fill="FFCD65"/>
+              </w:rPr>
+              <w:t>PostgreSQL</w:t>
+            </w:r>
+            <w:r>
+              <w:rPr>
+                <w:rStyle w:val="Strong"/>
+                <w:rFonts w:asciiTheme="minorEastAsia" w:hAnsiTheme="minorEastAsia"/>
+              </w:rPr>
+              <w:t xml:space="preserve"> </w:t>
+            </w:r>
+            <w:r>
+              <w:rPr>
+                <w:rStyle w:val="Strong"/>
+                <w:rFonts w:asciiTheme="minorEastAsia" w:hAnsiTheme="minorEastAsia"/>
+                <w:bdr w:val="single" w:sz="6" w:space="0" w:color="auto" w:shadow="1"/>
+                <w:shd w:val="clear" w:color="auto" w:fill="FFCD65"/>
+              </w:rPr>
+              <w:t>MSSQL</w:t>
+            </w:r>
+          </w:p>
+          <w:p>
+            <w:pPr>
+              <w:spacing w:after="40"/>
+              <w:ind w:right="-187"/>
+              <w:rPr>
+                <w:rStyle w:val="Strong"/>
+                <w:rFonts w:asciiTheme="minorEastAsia" w:hAnsiTheme="minorEastAsia"/>
+                <w:bdr w:val="single" w:sz="6" w:space="0" w:color="auto" w:shadow="1"/>
+                <w:shd w:val="clear" w:color="auto" w:fill="FFCD65"/>
+              </w:rPr>
+            </w:pPr>
+            <w:r>
+              <w:rPr>
+                <w:rStyle w:val="Strong"/>
+                <w:rFonts w:asciiTheme="minorEastAsia" w:hAnsiTheme="minorEastAsia"/>
+                <w:bdr w:val="single" w:sz="6" w:space="0" w:color="auto" w:shadow="1"/>
+                <w:shd w:val="clear" w:color="auto" w:fill="FFCD65"/>
+              </w:rPr>
+              <w:t>G</w:t>
+            </w:r>
+            <w:r>
+              <w:rPr>
+                <w:rStyle w:val="Strong"/>
+                <w:rFonts w:asciiTheme="minorEastAsia" w:hAnsiTheme="minorEastAsia"/>
+                <w:bdr w:val="single" w:sz="6" w:space="0" w:color="auto" w:shadow="1"/>
+                <w:shd w:val="clear" w:color="auto" w:fill="FFCD65"/>
+              </w:rPr>
+              <w:t>it</w:t>
+            </w:r>
+            <w:r>
+              <w:rPr>
+                <w:rStyle w:val="Strong"/>
+                <w:rFonts w:asciiTheme="minorEastAsia" w:hAnsiTheme="minorEastAsia"/>
+                <w:bdr w:val="single" w:sz="6" w:space="0" w:color="auto" w:shadow="1"/>
+                <w:shd w:val="clear" w:color="auto" w:fill="FFCD65"/>
+              </w:rPr>
+              <w:t>L</w:t>
+            </w:r>
+            <w:r>
+              <w:rPr>
+                <w:rStyle w:val="Strong"/>
+                <w:rFonts w:asciiTheme="minorEastAsia" w:hAnsiTheme="minorEastAsia"/>
+                <w:bdr w:val="single" w:sz="6" w:space="0" w:color="auto" w:shadow="1"/>
+                <w:shd w:val="clear" w:color="auto" w:fill="FFCD65"/>
+              </w:rPr>
+              <w:t>ab CI/CD</w:t>
+            </w:r>
+            <w:r>
+              <w:rPr>
+                <w:rStyle w:val="Strong"/>
+                <w:rFonts w:asciiTheme="minorEastAsia" w:hAnsiTheme="minorEastAsia"/>
+              </w:rPr>
+              <w:t xml:space="preserve"> </w:t>
+            </w:r>
+            <w:r>
+              <w:rPr>
+                <w:rStyle w:val="Strong"/>
+                <w:rFonts w:asciiTheme="minorEastAsia" w:hAnsiTheme="minorEastAsia"/>
+                <w:bdr w:val="single" w:sz="6" w:space="0" w:color="auto" w:shadow="1"/>
+                <w:shd w:val="clear" w:color="auto" w:fill="FFCD65"/>
+              </w:rPr>
+              <w:t>Ng</w:t>
+            </w:r>
+            <w:r>
+              <w:rPr>
+                <w:rStyle w:val="Strong"/>
+                <w:rFonts w:asciiTheme="minorEastAsia" w:hAnsiTheme="minorEastAsia"/>
+                <w:bdr w:val="single" w:sz="6" w:space="0" w:color="auto" w:shadow="1"/>
+                <w:shd w:val="clear" w:color="auto" w:fill="FFCD65"/>
+              </w:rPr>
+              <w:t>inx</w:t>
+            </w:r>
+            <w:r>
+              <w:rPr>
+                <w:rStyle w:val="Strong"/>
+                <w:rFonts w:asciiTheme="minorEastAsia" w:hAnsiTheme="minorEastAsia"/>
+              </w:rPr>
+              <w:t xml:space="preserve"> </w:t>
+            </w:r>
+            <w:proofErr w:type="spellStart"/>
+            <w:r>
+              <w:rPr>
+                <w:rStyle w:val="Strong"/>
+                <w:rFonts w:asciiTheme="minorEastAsia" w:hAnsiTheme="minorEastAsia"/>
+                <w:bdr w:val="single" w:sz="6" w:space="0" w:color="auto" w:shadow="1"/>
+                <w:shd w:val="clear" w:color="auto" w:fill="FFCD65"/>
+              </w:rPr>
+              <w:t>ElasticSearch</w:t>
+            </w:r>
+            <w:proofErr w:type="spellEnd"/>
+            <w:r>
+              <w:rPr>
+                <w:rStyle w:val="Strong"/>
+                <w:rFonts w:asciiTheme="minorEastAsia" w:hAnsiTheme="minorEastAsia"/>
+                <w:bdr w:val="single" w:sz="6" w:space="0" w:color="auto" w:shadow="1"/>
+                <w:shd w:val="clear" w:color="auto" w:fill="FFCD65"/>
+              </w:rPr>
+              <w:t xml:space="preserve"> </w:t>
+            </w:r>
+          </w:p>
+          <w:p>
+            <w:pPr>
+              <w:spacing w:after="40"/>
+              <w:ind w:left="-18" w:right="-187"/>
+              <w:rPr>
+                <w:rStyle w:val="Strong"/>
+                <w:rFonts w:asciiTheme="minorEastAsia" w:hAnsiTheme="minorEastAsia"/>
+                <w:bdr w:val="single" w:sz="6" w:space="0" w:color="auto" w:shadow="1"/>
+                <w:shd w:val="clear" w:color="auto" w:fill="FFCD65"/>
+              </w:rPr>
+            </w:pPr>
+            <w:r>
+              <w:rPr>
+                <w:rStyle w:val="Strong"/>
+                <w:rFonts w:asciiTheme="minorEastAsia" w:hAnsiTheme="minorEastAsia"/>
+                <w:bdr w:val="single" w:sz="6" w:space="0" w:color="auto" w:shadow="1"/>
+                <w:shd w:val="clear" w:color="auto" w:fill="FFCD65"/>
+              </w:rPr>
+              <w:t>docker</w:t>
+            </w:r>
+            <w:r>
+              <w:rPr>
+                <w:rStyle w:val="Strong"/>
+                <w:rFonts w:asciiTheme="minorEastAsia" w:hAnsiTheme="minorEastAsia"/>
+              </w:rPr>
+              <w:t xml:space="preserve"> </w:t>
+            </w:r>
+            <w:proofErr w:type="spellStart"/>
+            <w:r>
+              <w:rPr>
+                <w:rStyle w:val="Strong"/>
+                <w:rFonts w:asciiTheme="minorEastAsia" w:hAnsiTheme="minorEastAsia"/>
+                <w:bdr w:val="single" w:sz="6" w:space="0" w:color="auto" w:shadow="1"/>
+                <w:shd w:val="clear" w:color="auto" w:fill="FFCD65"/>
+              </w:rPr>
+              <w:t>kubernetes</w:t>
+            </w:r>
+            <w:proofErr w:type="spellEnd"/>
+            <w:r>
+              <w:rPr>
+                <w:rStyle w:val="Strong"/>
+                <w:rFonts w:asciiTheme="minorEastAsia" w:hAnsiTheme="minorEastAsia"/>
+              </w:rPr>
+              <w:t xml:space="preserve"> </w:t>
+            </w:r>
+            <w:r>
+              <w:rPr>
+                <w:rStyle w:val="Strong"/>
+                <w:rFonts w:asciiTheme="minorEastAsia" w:hAnsiTheme="minorEastAsia"/>
+                <w:bdr w:val="single" w:sz="6" w:space="0" w:color="auto" w:shadow="1"/>
+                <w:shd w:val="clear" w:color="auto" w:fill="FFCD65"/>
+              </w:rPr>
+              <w:t>helm</w:t>
+            </w:r>
+          </w:p>
+          <w:p>
+            <w:pPr>
+              <w:spacing w:after="40"/>
+              <w:ind w:left="-18" w:right="-187"/>
+              <w:rPr>
+                <w:rStyle w:val="Strong"/>
+                <w:rFonts w:asciiTheme="minorEastAsia" w:hAnsiTheme="minorEastAsia"/>
+              </w:rPr>
+            </w:pPr>
           </w:p>
           <w:p>
             <w:pPr>
@@ -903,7 +1545,7 @@
                 <w:b/>
                 <w:bCs/>
               </w:rPr>
-              <w:t>Messaging</w:t>
+              <w:t>Monitoring</w:t>
             </w:r>
             <w:r>
               <w:rPr>
@@ -911,6 +1553,14 @@
                 <w:b/>
                 <w:bCs/>
               </w:rPr>
+              <w:t>/Logging</w:t>
+            </w:r>
+            <w:r>
+              <w:rPr>
+                <w:rFonts w:asciiTheme="minorEastAsia" w:hAnsiTheme="minorEastAsia"/>
+                <w:b/>
+                <w:bCs/>
+              </w:rPr>
               <w:t>:</w:t>
             </w:r>
           </w:p>
@@ -921,16 +1571,18 @@
               <w:rPr>
                 <w:rStyle w:val="Strong"/>
                 <w:rFonts w:asciiTheme="minorEastAsia" w:hAnsiTheme="minorEastAsia"/>
-              </w:rPr>
-            </w:pPr>
-            <w:r>
-              <w:rPr>
-                <w:rStyle w:val="Strong"/>
-                <w:rFonts w:asciiTheme="minorEastAsia" w:hAnsiTheme="minorEastAsia"/>
-                <w:bdr w:val="single" w:sz="6" w:space="0" w:color="auto" w:shadow="1"/>
-                <w:shd w:val="clear" w:color="auto" w:fill="E6CDFF"/>
-              </w:rPr>
-              <w:t>Rabbitmq</w:t>
+                <w:bdr w:val="single" w:sz="6" w:space="0" w:color="auto" w:shadow="1"/>
+                <w:shd w:val="clear" w:color="auto" w:fill="8DE7FF"/>
+              </w:rPr>
+            </w:pPr>
+            <w:r>
+              <w:rPr>
+                <w:rStyle w:val="Strong"/>
+                <w:rFonts w:asciiTheme="minorEastAsia" w:hAnsiTheme="minorEastAsia"/>
+                <w:bdr w:val="single" w:sz="6" w:space="0" w:color="auto" w:shadow="1"/>
+                <w:shd w:val="clear" w:color="auto" w:fill="8DE7FF"/>
+              </w:rPr>
+              <w:t>Prometheus</w:t>
             </w:r>
             <w:r>
               <w:rPr>
@@ -944,14 +1596,16 @@
                 <w:rStyle w:val="Strong"/>
                 <w:rFonts w:asciiTheme="minorEastAsia" w:hAnsiTheme="minorEastAsia"/>
                 <w:bdr w:val="single" w:sz="6" w:space="0" w:color="auto" w:shadow="1"/>
-                <w:shd w:val="clear" w:color="auto" w:fill="E6CDFF"/>
-              </w:rPr>
-              <w:t>Kafka</w:t>
-            </w:r>
-            <w:r>
-              <w:rPr>
-                <w:rStyle w:val="Strong"/>
-                <w:rFonts w:asciiTheme="minorEastAsia" w:hAnsiTheme="minorEastAsia"/>
+                <w:shd w:val="clear" w:color="auto" w:fill="8DE7FF"/>
+              </w:rPr>
+              <w:t>Grafana</w:t>
+            </w:r>
+            <w:r>
+              <w:rPr>
+                <w:rStyle w:val="Strong"/>
+                <w:rFonts w:asciiTheme="minorEastAsia" w:hAnsiTheme="minorEastAsia"/>
+                <w:bdr w:val="single" w:sz="6" w:space="0" w:color="auto" w:shadow="1"/>
+                <w:shd w:val="clear" w:color="auto" w:fill="8DE7FF"/>
               </w:rPr>
               <w:t xml:space="preserve"> </w:t>
             </w:r>
@@ -963,25 +1617,67 @@
               <w:rPr>
                 <w:rStyle w:val="Strong"/>
                 <w:rFonts w:asciiTheme="minorEastAsia" w:hAnsiTheme="minorEastAsia"/>
-              </w:rPr>
-            </w:pPr>
-            <w:r>
-              <w:rPr>
-                <w:rStyle w:val="Strong"/>
-                <w:rFonts w:asciiTheme="minorEastAsia" w:hAnsiTheme="minorEastAsia"/>
-                <w:bdr w:val="single" w:sz="6" w:space="0" w:color="auto" w:shadow="1"/>
-                <w:shd w:val="clear" w:color="auto" w:fill="E6CDFF"/>
-              </w:rPr>
-              <w:t>A</w:t>
-            </w:r>
-            <w:r>
-              <w:rPr>
-                <w:rStyle w:val="Strong"/>
-                <w:rFonts w:asciiTheme="minorEastAsia" w:hAnsiTheme="minorEastAsia"/>
-                <w:bdr w:val="single" w:sz="6" w:space="0" w:color="auto" w:shadow="1"/>
-                <w:shd w:val="clear" w:color="auto" w:fill="E6CDFF"/>
-              </w:rPr>
-              <w:t>zure service bus</w:t>
+                <w:bdr w:val="single" w:sz="6" w:space="0" w:color="auto" w:shadow="1"/>
+                <w:shd w:val="clear" w:color="auto" w:fill="8DE7FF"/>
+              </w:rPr>
+            </w:pPr>
+            <w:r>
+              <w:rPr>
+                <w:rStyle w:val="Strong"/>
+                <w:rFonts w:asciiTheme="minorEastAsia" w:hAnsiTheme="minorEastAsia"/>
+                <w:bdr w:val="single" w:sz="6" w:space="0" w:color="auto" w:shadow="1"/>
+                <w:shd w:val="clear" w:color="auto" w:fill="8DE7FF"/>
+              </w:rPr>
+              <w:t>Elasticsearch</w:t>
+            </w:r>
+          </w:p>
+          <w:p>
+            <w:pPr>
+              <w:ind w:left="-108" w:right="-180"/>
+              <w:rPr>
+                <w:rFonts w:asciiTheme="minorEastAsia" w:hAnsiTheme="minorEastAsia"/>
+                <w:b/>
+                <w:bCs/>
+              </w:rPr>
+            </w:pPr>
+            <w:r>
+              <w:rPr>
+                <w:rFonts w:asciiTheme="minorEastAsia" w:hAnsiTheme="minorEastAsia"/>
+                <w:b/>
+                <w:bCs/>
+              </w:rPr>
+              <w:t>Clouds</w:t>
+            </w:r>
+            <w:r>
+              <w:rPr>
+                <w:rFonts w:asciiTheme="minorEastAsia" w:hAnsiTheme="minorEastAsia"/>
+                <w:b/>
+                <w:bCs/>
+              </w:rPr>
+              <w:t>:</w:t>
+            </w:r>
+            <w:bookmarkStart w:id="0" w:name="_GoBack"/>
+            <w:bookmarkEnd w:id="0"/>
+          </w:p>
+          <w:p>
+            <w:pPr>
+              <w:spacing w:after="40"/>
+              <w:ind w:left="-18" w:right="-187"/>
+              <w:rPr>
+                <w:rStyle w:val="Strong"/>
+                <w:rFonts w:asciiTheme="minorEastAsia" w:hAnsiTheme="minorEastAsia"/>
+                <w:bdr w:val="single" w:sz="6" w:space="0" w:color="auto" w:shadow="1"/>
+                <w:shd w:val="clear" w:color="auto" w:fill="F8FFB0"/>
+              </w:rPr>
+            </w:pPr>
+            <w:r>
+              <w:rPr>
+                <w:rStyle w:val="Strong"/>
+                <w:rFonts w:asciiTheme="minorEastAsia" w:hAnsiTheme="minorEastAsia"/>
+                <w:bdr w:val="single" w:sz="6" w:space="0" w:color="auto" w:shadow="1"/>
+                <w:shd w:val="clear" w:color="auto" w:fill="F8FFB0"/>
+              </w:rPr>
+              <w:t>Azure</w:t>
             </w:r>
             <w:r>
               <w:rPr>
@@ -989,6 +1685,72 @@
                 <w:rFonts w:asciiTheme="minorEastAsia" w:hAnsiTheme="minorEastAsia"/>
               </w:rPr>
               <w:t xml:space="preserve"> </w:t>
+            </w:r>
+            <w:proofErr w:type="spellStart"/>
+            <w:r>
+              <w:rPr>
+                <w:rStyle w:val="Strong"/>
+                <w:rFonts w:asciiTheme="minorEastAsia" w:hAnsiTheme="minorEastAsia"/>
+                <w:bdr w:val="single" w:sz="6" w:space="0" w:color="auto" w:shadow="1"/>
+                <w:shd w:val="clear" w:color="auto" w:fill="F8FFB0"/>
+              </w:rPr>
+              <w:t>Selectel</w:t>
+            </w:r>
+            <w:proofErr w:type="spellEnd"/>
+          </w:p>
+          <w:p>
+            <w:pPr>
+              <w:ind w:left="-108" w:right="-180"/>
+              <w:rPr>
+                <w:rFonts w:asciiTheme="minorEastAsia" w:hAnsiTheme="minorEastAsia"/>
+                <w:b/>
+                <w:bCs/>
+              </w:rPr>
+            </w:pPr>
+            <w:r>
+              <w:rPr>
+                <w:rFonts w:asciiTheme="minorEastAsia" w:hAnsiTheme="minorEastAsia"/>
+                <w:b/>
+                <w:bCs/>
+              </w:rPr>
+              <w:t>Version Control:</w:t>
+            </w:r>
+          </w:p>
+          <w:p>
+            <w:pPr>
+              <w:spacing w:after="40"/>
+              <w:ind w:left="-18" w:right="-187"/>
+              <w:rPr>
+                <w:rStyle w:val="Strong"/>
+                <w:rFonts w:asciiTheme="minorEastAsia" w:hAnsiTheme="minorEastAsia"/>
+                <w:bdr w:val="single" w:sz="6" w:space="0" w:color="auto" w:shadow="1"/>
+                <w:shd w:val="clear" w:color="auto" w:fill="F8FFB0"/>
+              </w:rPr>
+            </w:pPr>
+            <w:r>
+              <w:rPr>
+                <w:rStyle w:val="Strong"/>
+                <w:rFonts w:asciiTheme="minorEastAsia" w:hAnsiTheme="minorEastAsia"/>
+                <w:bdr w:val="single" w:sz="6" w:space="0" w:color="auto" w:shadow="1"/>
+                <w:shd w:val="clear" w:color="auto" w:fill="F8FFB0"/>
+              </w:rPr>
+              <w:t>GitHub</w:t>
+            </w:r>
+            <w:r>
+              <w:rPr>
+                <w:rStyle w:val="Strong"/>
+                <w:rFonts w:asciiTheme="minorEastAsia" w:hAnsiTheme="minorEastAsia"/>
+              </w:rPr>
+              <w:t xml:space="preserve"> </w:t>
+            </w:r>
+            <w:r>
+              <w:rPr>
+                <w:rStyle w:val="Strong"/>
+                <w:rFonts w:asciiTheme="minorEastAsia" w:hAnsiTheme="minorEastAsia"/>
+                <w:bdr w:val="single" w:sz="6" w:space="0" w:color="auto" w:shadow="1"/>
+                <w:shd w:val="clear" w:color="auto" w:fill="F8FFB0"/>
+              </w:rPr>
+              <w:t>GitLab</w:t>
             </w:r>
           </w:p>
           <w:p>
@@ -1000,575 +1762,6 @@
                 <w:rFonts w:asciiTheme="minorEastAsia" w:hAnsiTheme="minorEastAsia"/>
               </w:rPr>
             </w:pPr>
-          </w:p>
-          <w:p>
-            <w:pPr>
-              <w:ind w:left="-108" w:right="-180"/>
-              <w:rPr>
-                <w:rFonts w:asciiTheme="minorEastAsia" w:hAnsiTheme="minorEastAsia"/>
-                <w:b/>
-                <w:bCs/>
-              </w:rPr>
-            </w:pPr>
-            <w:r>
-              <w:rPr>
-                <w:rFonts w:asciiTheme="minorEastAsia" w:hAnsiTheme="minorEastAsia"/>
-                <w:b/>
-                <w:bCs/>
-              </w:rPr>
-              <w:t xml:space="preserve">Databases &amp; </w:t>
-            </w:r>
-            <w:r>
-              <w:rPr>
-                <w:rFonts w:asciiTheme="minorEastAsia" w:hAnsiTheme="minorEastAsia"/>
-                <w:b/>
-                <w:bCs/>
-              </w:rPr>
-              <w:t>Deploy</w:t>
-            </w:r>
-            <w:r>
-              <w:rPr>
-                <w:rFonts w:asciiTheme="minorEastAsia" w:hAnsiTheme="minorEastAsia"/>
-                <w:b/>
-                <w:bCs/>
-              </w:rPr>
-              <w:t>:</w:t>
-            </w:r>
-          </w:p>
-          <w:p>
-            <w:pPr>
-              <w:spacing w:after="40"/>
-              <w:ind w:left="-18" w:right="-187"/>
-              <w:rPr>
-                <w:rStyle w:val="Strong"/>
-                <w:rFonts w:asciiTheme="minorEastAsia" w:hAnsiTheme="minorEastAsia"/>
-              </w:rPr>
-            </w:pPr>
-            <w:r>
-              <w:rPr>
-                <w:rStyle w:val="Strong"/>
-                <w:rFonts w:asciiTheme="minorEastAsia" w:hAnsiTheme="minorEastAsia"/>
-                <w:bdr w:val="single" w:sz="6" w:space="0" w:color="auto" w:shadow="1"/>
-                <w:shd w:val="clear" w:color="auto" w:fill="FFCD65"/>
-              </w:rPr>
-              <w:t>MongoDB</w:t>
-            </w:r>
-            <w:r>
-              <w:rPr>
-                <w:rStyle w:val="Strong"/>
-                <w:rFonts w:asciiTheme="minorEastAsia" w:hAnsiTheme="minorEastAsia"/>
-              </w:rPr>
-              <w:t xml:space="preserve"> </w:t>
-            </w:r>
-            <w:r>
-              <w:rPr>
-                <w:rStyle w:val="Strong"/>
-                <w:rFonts w:asciiTheme="minorEastAsia" w:hAnsiTheme="minorEastAsia"/>
-                <w:bdr w:val="single" w:sz="6" w:space="0" w:color="auto" w:shadow="1"/>
-                <w:shd w:val="clear" w:color="auto" w:fill="FFCD65"/>
-              </w:rPr>
-              <w:t>PostgreSQL</w:t>
-            </w:r>
-            <w:r>
-              <w:rPr>
-                <w:rStyle w:val="Strong"/>
-                <w:rFonts w:asciiTheme="minorEastAsia" w:hAnsiTheme="minorEastAsia"/>
-              </w:rPr>
-              <w:t xml:space="preserve"> </w:t>
-            </w:r>
-            <w:r>
-              <w:rPr>
-                <w:rStyle w:val="Strong"/>
-                <w:rFonts w:asciiTheme="minorEastAsia" w:hAnsiTheme="minorEastAsia"/>
-                <w:bdr w:val="single" w:sz="6" w:space="0" w:color="auto" w:shadow="1"/>
-                <w:shd w:val="clear" w:color="auto" w:fill="FFCD65"/>
-              </w:rPr>
-              <w:t>MSSQL</w:t>
-            </w:r>
-          </w:p>
-          <w:p>
-            <w:pPr>
-              <w:spacing w:after="40"/>
-              <w:ind w:right="-187"/>
-              <w:rPr>
-                <w:rStyle w:val="Strong"/>
-                <w:rFonts w:asciiTheme="minorEastAsia" w:hAnsiTheme="minorEastAsia"/>
-                <w:bdr w:val="single" w:sz="6" w:space="0" w:color="auto" w:shadow="1"/>
-                <w:shd w:val="clear" w:color="auto" w:fill="FFCD65"/>
-              </w:rPr>
-            </w:pPr>
-            <w:r>
-              <w:rPr>
-                <w:rStyle w:val="Strong"/>
-                <w:rFonts w:asciiTheme="minorEastAsia" w:hAnsiTheme="minorEastAsia"/>
-                <w:bdr w:val="single" w:sz="6" w:space="0" w:color="auto" w:shadow="1"/>
-                <w:shd w:val="clear" w:color="auto" w:fill="FFCD65"/>
-              </w:rPr>
-              <w:t>gitlab CI/CD</w:t>
-            </w:r>
-            <w:r>
-              <w:rPr>
-                <w:rStyle w:val="Strong"/>
-                <w:rFonts w:asciiTheme="minorEastAsia" w:hAnsiTheme="minorEastAsia"/>
-              </w:rPr>
-              <w:t xml:space="preserve"> </w:t>
-            </w:r>
-            <w:r>
-              <w:rPr>
-                <w:rStyle w:val="Strong"/>
-                <w:rFonts w:asciiTheme="minorEastAsia" w:hAnsiTheme="minorEastAsia"/>
-                <w:bdr w:val="single" w:sz="6" w:space="0" w:color="auto" w:shadow="1"/>
-                <w:shd w:val="clear" w:color="auto" w:fill="FFCD65"/>
-              </w:rPr>
-              <w:t>nginx</w:t>
-            </w:r>
-            <w:r>
-              <w:rPr>
-                <w:rStyle w:val="Strong"/>
-                <w:rFonts w:asciiTheme="minorEastAsia" w:hAnsiTheme="minorEastAsia"/>
-              </w:rPr>
-              <w:t xml:space="preserve"> </w:t>
-            </w:r>
-            <w:r>
-              <w:rPr>
-                <w:rStyle w:val="Strong"/>
-                <w:rFonts w:asciiTheme="minorEastAsia" w:hAnsiTheme="minorEastAsia"/>
-                <w:bdr w:val="single" w:sz="6" w:space="0" w:color="auto" w:shadow="1"/>
-                <w:shd w:val="clear" w:color="auto" w:fill="FFCD65"/>
-              </w:rPr>
-              <w:t>ElasticSearch</w:t>
-            </w:r>
-            <w:r>
-              <w:rPr>
-                <w:rStyle w:val="Strong"/>
-                <w:rFonts w:asciiTheme="minorEastAsia" w:hAnsiTheme="minorEastAsia"/>
-                <w:bdr w:val="single" w:sz="6" w:space="0" w:color="auto" w:shadow="1"/>
-                <w:shd w:val="clear" w:color="auto" w:fill="FFCD65"/>
-              </w:rPr>
-              <w:t xml:space="preserve"> </w:t>
-            </w:r>
-          </w:p>
-          <w:p>
-            <w:pPr>
-              <w:spacing w:after="40"/>
-              <w:ind w:left="-18" w:right="-187"/>
-              <w:rPr>
-                <w:rStyle w:val="Strong"/>
-                <w:rFonts w:asciiTheme="minorEastAsia" w:hAnsiTheme="minorEastAsia"/>
-                <w:bdr w:val="single" w:sz="6" w:space="0" w:color="auto" w:shadow="1"/>
-                <w:shd w:val="clear" w:color="auto" w:fill="FFCD65"/>
-              </w:rPr>
-            </w:pPr>
-            <w:r>
-              <w:rPr>
-                <w:rStyle w:val="Strong"/>
-                <w:rFonts w:asciiTheme="minorEastAsia" w:hAnsiTheme="minorEastAsia"/>
-                <w:bdr w:val="single" w:sz="6" w:space="0" w:color="auto" w:shadow="1"/>
-                <w:shd w:val="clear" w:color="auto" w:fill="FFCD65"/>
-              </w:rPr>
-              <w:t>docker</w:t>
-            </w:r>
-            <w:r>
-              <w:rPr>
-                <w:rStyle w:val="Strong"/>
-                <w:rFonts w:asciiTheme="minorEastAsia" w:hAnsiTheme="minorEastAsia"/>
-              </w:rPr>
-              <w:t xml:space="preserve"> </w:t>
-            </w:r>
-            <w:r>
-              <w:rPr>
-                <w:rStyle w:val="Strong"/>
-                <w:rFonts w:asciiTheme="minorEastAsia" w:hAnsiTheme="minorEastAsia"/>
-                <w:bdr w:val="single" w:sz="6" w:space="0" w:color="auto" w:shadow="1"/>
-                <w:shd w:val="clear" w:color="auto" w:fill="FFCD65"/>
-              </w:rPr>
-              <w:t>kubernetes</w:t>
-            </w:r>
-            <w:r>
-              <w:rPr>
-                <w:rStyle w:val="Strong"/>
-                <w:rFonts w:asciiTheme="minorEastAsia" w:hAnsiTheme="minorEastAsia"/>
-              </w:rPr>
-              <w:t xml:space="preserve"> </w:t>
-            </w:r>
-            <w:r>
-              <w:rPr>
-                <w:rStyle w:val="Strong"/>
-                <w:rFonts w:asciiTheme="minorEastAsia" w:hAnsiTheme="minorEastAsia"/>
-                <w:bdr w:val="single" w:sz="6" w:space="0" w:color="auto" w:shadow="1"/>
-                <w:shd w:val="clear" w:color="auto" w:fill="FFCD65"/>
-              </w:rPr>
-              <w:t>helm</w:t>
-            </w:r>
-          </w:p>
-          <w:p>
-            <w:pPr>
-              <w:spacing w:after="40"/>
-              <w:ind w:left="-18" w:right="-187"/>
-              <w:rPr>
-                <w:rStyle w:val="Strong"/>
-                <w:rFonts w:asciiTheme="minorEastAsia" w:hAnsiTheme="minorEastAsia"/>
-              </w:rPr>
-            </w:pPr>
-          </w:p>
-          <w:p>
-            <w:pPr>
-              <w:ind w:left="-108" w:right="-180"/>
-              <w:rPr>
-                <w:rFonts w:asciiTheme="minorEastAsia" w:hAnsiTheme="minorEastAsia"/>
-                <w:b/>
-                <w:bCs/>
-              </w:rPr>
-            </w:pPr>
-            <w:r>
-              <w:rPr>
-                <w:rFonts w:asciiTheme="minorEastAsia" w:hAnsiTheme="minorEastAsia"/>
-                <w:b/>
-                <w:bCs/>
-              </w:rPr>
-              <w:t>Monitoring</w:t>
-            </w:r>
-            <w:r>
-              <w:rPr>
-                <w:rFonts w:asciiTheme="minorEastAsia" w:hAnsiTheme="minorEastAsia"/>
-                <w:b/>
-                <w:bCs/>
-              </w:rPr>
-              <w:t>/Logging</w:t>
-            </w:r>
-            <w:r>
-              <w:rPr>
-                <w:rFonts w:asciiTheme="minorEastAsia" w:hAnsiTheme="minorEastAsia"/>
-                <w:b/>
-                <w:bCs/>
-              </w:rPr>
-              <w:t>:</w:t>
-            </w:r>
-          </w:p>
-          <w:p>
-            <w:pPr>
-              <w:spacing w:after="40"/>
-              <w:ind w:left="-18" w:right="-187"/>
-              <w:rPr>
-                <w:rStyle w:val="Strong"/>
-                <w:rFonts w:asciiTheme="minorEastAsia" w:hAnsiTheme="minorEastAsia"/>
-                <w:bdr w:val="single" w:sz="6" w:space="0" w:color="auto" w:shadow="1"/>
-                <w:shd w:val="clear" w:color="auto" w:fill="8DE7FF"/>
-              </w:rPr>
-            </w:pPr>
-            <w:r>
-              <w:rPr>
-                <w:rStyle w:val="Strong"/>
-                <w:rFonts w:asciiTheme="minorEastAsia" w:hAnsiTheme="minorEastAsia"/>
-                <w:bdr w:val="single" w:sz="6" w:space="0" w:color="auto" w:shadow="1"/>
-                <w:shd w:val="clear" w:color="auto" w:fill="8DE7FF"/>
-              </w:rPr>
-              <w:t>Prometheus</w:t>
-            </w:r>
-            <w:r>
-              <w:rPr>
-                <w:rStyle w:val="Strong"/>
-                <w:rFonts w:asciiTheme="minorEastAsia" w:hAnsiTheme="minorEastAsia"/>
-              </w:rPr>
-              <w:t xml:space="preserve"> </w:t>
-            </w:r>
-            <w:r>
-              <w:rPr>
-                <w:rStyle w:val="Strong"/>
-                <w:rFonts w:asciiTheme="minorEastAsia" w:hAnsiTheme="minorEastAsia"/>
-                <w:bdr w:val="single" w:sz="6" w:space="0" w:color="auto" w:shadow="1"/>
-                <w:shd w:val="clear" w:color="auto" w:fill="8DE7FF"/>
-              </w:rPr>
-              <w:t>Grafana</w:t>
-            </w:r>
-            <w:r>
-              <w:rPr>
-                <w:rStyle w:val="Strong"/>
-                <w:rFonts w:asciiTheme="minorEastAsia" w:hAnsiTheme="minorEastAsia"/>
-                <w:bdr w:val="single" w:sz="6" w:space="0" w:color="auto" w:shadow="1"/>
-                <w:shd w:val="clear" w:color="auto" w:fill="8DE7FF"/>
-              </w:rPr>
-              <w:t xml:space="preserve"> </w:t>
-            </w:r>
-          </w:p>
-          <w:p>
-            <w:pPr>
-              <w:spacing w:after="40"/>
-              <w:ind w:left="-18" w:right="-187"/>
-              <w:rPr>
-                <w:rStyle w:val="Strong"/>
-                <w:rFonts w:asciiTheme="minorEastAsia" w:hAnsiTheme="minorEastAsia"/>
-                <w:bdr w:val="single" w:sz="6" w:space="0" w:color="auto" w:shadow="1"/>
-                <w:shd w:val="clear" w:color="auto" w:fill="8DE7FF"/>
-              </w:rPr>
-            </w:pPr>
-            <w:r>
-              <w:rPr>
-                <w:rStyle w:val="Strong"/>
-                <w:rFonts w:asciiTheme="minorEastAsia" w:hAnsiTheme="minorEastAsia"/>
-                <w:bdr w:val="single" w:sz="6" w:space="0" w:color="auto" w:shadow="1"/>
-                <w:shd w:val="clear" w:color="auto" w:fill="8DE7FF"/>
-              </w:rPr>
-              <w:t>Elasticsearch</w:t>
-            </w:r>
-          </w:p>
-          <w:p>
-            <w:pPr>
-              <w:spacing w:after="40"/>
-              <w:ind w:right="-187"/>
-              <w:rPr>
-                <w:rStyle w:val="Strong"/>
-                <w:rFonts w:asciiTheme="minorEastAsia" w:hAnsiTheme="minorEastAsia"/>
-                <w:bdr w:val="single" w:sz="6" w:space="0" w:color="auto" w:shadow="1"/>
-                <w:shd w:val="clear" w:color="auto" w:fill="8DE7FF"/>
-              </w:rPr>
-            </w:pPr>
-          </w:p>
-          <w:p>
-            <w:pPr>
-              <w:ind w:left="-108" w:right="-180"/>
-              <w:rPr>
-                <w:rFonts w:asciiTheme="minorEastAsia" w:hAnsiTheme="minorEastAsia"/>
-                <w:b/>
-                <w:bCs/>
-              </w:rPr>
-            </w:pPr>
-            <w:r>
-              <w:rPr>
-                <w:rFonts w:asciiTheme="minorEastAsia" w:hAnsiTheme="minorEastAsia"/>
-                <w:b/>
-                <w:bCs/>
-              </w:rPr>
-              <w:t>Version Control:</w:t>
-            </w:r>
-          </w:p>
-          <w:p>
-            <w:pPr>
-              <w:spacing w:after="40"/>
-              <w:ind w:left="-18" w:right="-187"/>
-              <w:rPr>
-                <w:rStyle w:val="Strong"/>
-                <w:rFonts w:asciiTheme="minorEastAsia" w:hAnsiTheme="minorEastAsia"/>
-                <w:bdr w:val="single" w:sz="6" w:space="0" w:color="auto" w:shadow="1"/>
-                <w:shd w:val="clear" w:color="auto" w:fill="F8FFB0"/>
-              </w:rPr>
-            </w:pPr>
-            <w:r>
-              <w:rPr>
-                <w:rStyle w:val="Strong"/>
-                <w:rFonts w:asciiTheme="minorEastAsia" w:hAnsiTheme="minorEastAsia"/>
-                <w:bdr w:val="single" w:sz="6" w:space="0" w:color="auto" w:shadow="1"/>
-                <w:shd w:val="clear" w:color="auto" w:fill="F8FFB0"/>
-              </w:rPr>
-              <w:t>GitHub</w:t>
-            </w:r>
-            <w:r>
-              <w:rPr>
-                <w:rStyle w:val="Strong"/>
-                <w:rFonts w:asciiTheme="minorEastAsia" w:hAnsiTheme="minorEastAsia"/>
-              </w:rPr>
-              <w:t xml:space="preserve"> </w:t>
-            </w:r>
-            <w:r>
-              <w:rPr>
-                <w:rStyle w:val="Strong"/>
-                <w:rFonts w:asciiTheme="minorEastAsia" w:hAnsiTheme="minorEastAsia"/>
-                <w:bdr w:val="single" w:sz="6" w:space="0" w:color="auto" w:shadow="1"/>
-                <w:shd w:val="clear" w:color="auto" w:fill="F8FFB0"/>
-              </w:rPr>
-              <w:t>GitLab</w:t>
-            </w:r>
-          </w:p>
-          <w:p>
-            <w:pPr>
-              <w:spacing w:after="40"/>
-              <w:ind w:left="-18" w:right="-187"/>
-              <w:rPr>
-                <w:rStyle w:val="Strong"/>
-                <w:rFonts w:asciiTheme="minorEastAsia" w:hAnsiTheme="minorEastAsia"/>
-                <w:bdr w:val="single" w:sz="6" w:space="0" w:color="auto" w:shadow="1"/>
-                <w:shd w:val="clear" w:color="auto" w:fill="F8FFB0"/>
-              </w:rPr>
-            </w:pPr>
-          </w:p>
-          <w:p>
-            <w:pPr>
-              <w:ind w:left="-108" w:right="-180"/>
-              <w:rPr>
-                <w:rFonts w:asciiTheme="minorEastAsia" w:hAnsiTheme="minorEastAsia"/>
-                <w:b/>
-                <w:bCs/>
-              </w:rPr>
-            </w:pPr>
-            <w:r>
-              <w:rPr>
-                <w:rFonts w:asciiTheme="minorEastAsia" w:hAnsiTheme="minorEastAsia"/>
-                <w:b/>
-                <w:bCs/>
-              </w:rPr>
-              <w:t>Clouds</w:t>
-            </w:r>
-            <w:r>
-              <w:rPr>
-                <w:rFonts w:asciiTheme="minorEastAsia" w:hAnsiTheme="minorEastAsia"/>
-                <w:b/>
-                <w:bCs/>
-              </w:rPr>
-              <w:t>:</w:t>
-            </w:r>
-          </w:p>
-          <w:p>
-            <w:pPr>
-              <w:spacing w:after="40"/>
-              <w:ind w:left="-18" w:right="-187"/>
-              <w:rPr>
-                <w:rStyle w:val="Strong"/>
-                <w:rFonts w:asciiTheme="minorEastAsia" w:hAnsiTheme="minorEastAsia"/>
-                <w:bdr w:val="single" w:sz="6" w:space="0" w:color="auto" w:shadow="1"/>
-                <w:shd w:val="clear" w:color="auto" w:fill="F8FFB0"/>
-              </w:rPr>
-            </w:pPr>
-            <w:r>
-              <w:rPr>
-                <w:rStyle w:val="Strong"/>
-                <w:rFonts w:asciiTheme="minorEastAsia" w:hAnsiTheme="minorEastAsia"/>
-                <w:bdr w:val="single" w:sz="6" w:space="0" w:color="auto" w:shadow="1"/>
-                <w:shd w:val="clear" w:color="auto" w:fill="F8FFB0"/>
-              </w:rPr>
-              <w:t>Azure</w:t>
-            </w:r>
-            <w:r>
-              <w:rPr>
-                <w:rStyle w:val="Strong"/>
-                <w:rFonts w:asciiTheme="minorEastAsia" w:hAnsiTheme="minorEastAsia"/>
-              </w:rPr>
-              <w:t xml:space="preserve"> </w:t>
-            </w:r>
-            <w:r>
-              <w:rPr>
-                <w:rStyle w:val="Strong"/>
-                <w:rFonts w:asciiTheme="minorEastAsia" w:hAnsiTheme="minorEastAsia"/>
-                <w:bdr w:val="single" w:sz="6" w:space="0" w:color="auto" w:shadow="1"/>
-                <w:shd w:val="clear" w:color="auto" w:fill="F8FFB0"/>
-              </w:rPr>
-              <w:t>Selectel</w:t>
-            </w:r>
-          </w:p>
-          <w:p>
-            <w:pPr>
-              <w:spacing w:after="40"/>
-              <w:ind w:left="-18" w:right="-187"/>
-              <w:rPr>
-                <w:rStyle w:val="Strong"/>
-                <w:rFonts w:asciiTheme="minorEastAsia" w:hAnsiTheme="minorEastAsia"/>
-                <w:bdr w:val="single" w:sz="6" w:space="0" w:color="auto" w:shadow="1"/>
-                <w:shd w:val="clear" w:color="auto" w:fill="F8FFB0"/>
-              </w:rPr>
-            </w:pPr>
-          </w:p>
-          <w:p>
-            <w:pPr>
-              <w:ind w:left="-108" w:right="-180"/>
-              <w:rPr>
-                <w:rFonts w:asciiTheme="minorEastAsia" w:hAnsiTheme="minorEastAsia"/>
-                <w:b/>
-                <w:bCs/>
-              </w:rPr>
-            </w:pPr>
-            <w:r>
-              <w:rPr>
-                <w:rFonts w:asciiTheme="minorEastAsia" w:hAnsiTheme="minorEastAsia"/>
-                <w:b/>
-                <w:bCs/>
-              </w:rPr>
-              <w:t>Familiar with</w:t>
-            </w:r>
-            <w:r>
-              <w:rPr>
-                <w:rFonts w:asciiTheme="minorEastAsia" w:hAnsiTheme="minorEastAsia"/>
-                <w:b/>
-                <w:bCs/>
-              </w:rPr>
-              <w:t>:</w:t>
-            </w:r>
-          </w:p>
-          <w:p>
-            <w:pPr>
-              <w:spacing w:after="40"/>
-              <w:ind w:left="-14" w:right="-187"/>
-              <w:rPr>
-                <w:rStyle w:val="Strong"/>
-                <w:rFonts w:asciiTheme="minorEastAsia" w:hAnsiTheme="minorEastAsia"/>
-              </w:rPr>
-            </w:pPr>
-            <w:r>
-              <w:rPr>
-                <w:rStyle w:val="Strong"/>
-                <w:rFonts w:asciiTheme="minorEastAsia" w:hAnsiTheme="minorEastAsia"/>
-                <w:bdr w:val="single" w:sz="6" w:space="0" w:color="auto" w:shadow="1"/>
-                <w:shd w:val="clear" w:color="auto" w:fill="FF7594"/>
-              </w:rPr>
-              <w:t>DDD</w:t>
-            </w:r>
-            <w:r>
-              <w:rPr>
-                <w:rStyle w:val="Strong"/>
-                <w:rFonts w:asciiTheme="minorEastAsia" w:hAnsiTheme="minorEastAsia"/>
-              </w:rPr>
-              <w:t xml:space="preserve"> </w:t>
-            </w:r>
-            <w:r>
-              <w:rPr>
-                <w:rStyle w:val="Strong"/>
-                <w:rFonts w:asciiTheme="minorEastAsia" w:hAnsiTheme="minorEastAsia"/>
-                <w:bdr w:val="single" w:sz="6" w:space="0" w:color="auto" w:shadow="1"/>
-                <w:shd w:val="clear" w:color="auto" w:fill="FF7594"/>
-              </w:rPr>
-              <w:t>Microservices</w:t>
-            </w:r>
-            <w:r>
-              <w:rPr>
-                <w:rStyle w:val="Strong"/>
-                <w:rFonts w:asciiTheme="minorEastAsia" w:hAnsiTheme="minorEastAsia"/>
-                <w:shd w:val="clear" w:color="auto" w:fill="FF7594"/>
-              </w:rPr>
-              <w:t xml:space="preserve"> </w:t>
-            </w:r>
-          </w:p>
-          <w:p>
-            <w:pPr>
-              <w:spacing w:after="40"/>
-              <w:ind w:left="-14" w:right="-187"/>
-              <w:rPr>
-                <w:rStyle w:val="Strong"/>
-                <w:rFonts w:asciiTheme="minorEastAsia" w:hAnsiTheme="minorEastAsia"/>
-              </w:rPr>
-            </w:pPr>
-            <w:r>
-              <w:rPr>
-                <w:rStyle w:val="Strong"/>
-                <w:rFonts w:asciiTheme="minorEastAsia" w:hAnsiTheme="minorEastAsia"/>
-                <w:bdr w:val="single" w:sz="6" w:space="0" w:color="auto" w:shadow="1"/>
-                <w:shd w:val="clear" w:color="auto" w:fill="FF7594"/>
-              </w:rPr>
-              <w:t>Modular monolith</w:t>
-            </w:r>
-            <w:r>
-              <w:rPr>
-                <w:rStyle w:val="Strong"/>
-                <w:rFonts w:asciiTheme="minorEastAsia" w:hAnsiTheme="minorEastAsia"/>
-              </w:rPr>
-              <w:t xml:space="preserve"> </w:t>
-            </w:r>
-            <w:r>
-              <w:rPr>
-                <w:rStyle w:val="Strong"/>
-                <w:rFonts w:asciiTheme="minorEastAsia" w:hAnsiTheme="minorEastAsia"/>
-                <w:bdr w:val="single" w:sz="6" w:space="0" w:color="auto" w:shadow="1"/>
-                <w:shd w:val="clear" w:color="auto" w:fill="FF7594"/>
-              </w:rPr>
-              <w:t>Event driven architecture</w:t>
-            </w:r>
             <w:r>
               <w:rPr>
                 <w:rStyle w:val="Strong"/>
@@ -1917,17 +2110,19 @@
                       <w:b w:val="0"/>
                       <w:bCs w:val="0"/>
                     </w:rPr>
-                    <w:t xml:space="preserve"> </w:t>
-                  </w:r>
-                  <w:r>
-                    <w:rPr>
-                      <w:rStyle w:val="Strong"/>
-                      <w:rFonts w:asciiTheme="minorEastAsia" w:hAnsiTheme="minorEastAsia"/>
-                      <w:b w:val="0"/>
-                      <w:bCs w:val="0"/>
-                    </w:rPr>
-                    <w:t>cloud providers were used, migrated from azure to selectel</w:t>
-                  </w:r>
+                    <w:t xml:space="preserve"> cloud providers were used, migrated from azure to </w:t>
+                  </w:r>
+                  <w:proofErr w:type="spellStart"/>
+                  <w:r>
+                    <w:rPr>
+                      <w:rStyle w:val="Strong"/>
+                      <w:rFonts w:asciiTheme="minorEastAsia" w:hAnsiTheme="minorEastAsia"/>
+                      <w:b w:val="0"/>
+                      <w:bCs w:val="0"/>
+                    </w:rPr>
+                    <w:t>selectel</w:t>
+                  </w:r>
+                  <w:proofErr w:type="spellEnd"/>
                   <w:r>
                     <w:rPr>
                       <w:rStyle w:val="Strong"/>
@@ -2010,6 +2205,7 @@
                       <w:u w:val="single"/>
                     </w:rPr>
                   </w:pPr>
+                  <w:proofErr w:type="spellStart"/>
                   <w:r>
                     <w:rPr>
                       <w:rFonts w:asciiTheme="minorEastAsia" w:hAnsiTheme="minorEastAsia"/>
@@ -2017,6 +2213,7 @@
                     </w:rPr>
                     <w:t>Fullstack</w:t>
                   </w:r>
+                  <w:proofErr w:type="spellEnd"/>
                   <w:r>
                     <w:rPr>
                       <w:rFonts w:asciiTheme="minorEastAsia" w:hAnsiTheme="minorEastAsia"/>
@@ -2191,8 +2388,6 @@
                     </w:rPr>
                     <w:t>.</w:t>
                   </w:r>
-                  <w:bookmarkStart w:id="0" w:name="_GoBack"/>
-                  <w:bookmarkEnd w:id="0"/>
                 </w:p>
               </w:tc>
             </w:tr>
@@ -2239,6 +2434,7 @@
                       <w:lang w:val="ru-RU"/>
                     </w:rPr>
                   </w:pPr>
+                  <w:proofErr w:type="spellStart"/>
                   <w:r>
                     <w:rPr>
                       <w:rFonts w:asciiTheme="minorEastAsia" w:hAnsiTheme="minorEastAsia"/>
@@ -2247,6 +2443,7 @@
                     </w:rPr>
                     <w:t>TravelLine</w:t>
                   </w:r>
+                  <w:proofErr w:type="spellEnd"/>
                   <w:r>
                     <w:rPr>
                       <w:rFonts w:asciiTheme="minorEastAsia" w:hAnsiTheme="minorEastAsia"/>
@@ -2403,8 +2600,39 @@
                       <w:b w:val="0"/>
                       <w:bCs w:val="0"/>
                     </w:rPr>
-                    <w:t>Worked with highload service 300-500 rps</w:t>
-                  </w:r>
+                    <w:t xml:space="preserve">Worked with </w:t>
+                  </w:r>
+                  <w:proofErr w:type="spellStart"/>
+                  <w:r>
+                    <w:rPr>
+                      <w:rStyle w:val="Strong"/>
+                      <w:rFonts w:asciiTheme="minorEastAsia" w:hAnsiTheme="minorEastAsia"/>
+                      <w:b w:val="0"/>
+                      <w:bCs w:val="0"/>
+                    </w:rPr>
+                    <w:t>highload</w:t>
+                  </w:r>
+                  <w:proofErr w:type="spellEnd"/>
+                  <w:r>
+                    <w:rPr>
+                      <w:rStyle w:val="Strong"/>
+                      <w:rFonts w:asciiTheme="minorEastAsia" w:hAnsiTheme="minorEastAsia"/>
+                      <w:b w:val="0"/>
+                      <w:bCs w:val="0"/>
+                    </w:rPr>
+                    <w:t xml:space="preserve"> service 300-500 </w:t>
+                  </w:r>
+                  <w:proofErr w:type="spellStart"/>
+                  <w:r>
+                    <w:rPr>
+                      <w:rStyle w:val="Strong"/>
+                      <w:rFonts w:asciiTheme="minorEastAsia" w:hAnsiTheme="minorEastAsia"/>
+                      <w:b w:val="0"/>
+                      <w:bCs w:val="0"/>
+                    </w:rPr>
+                    <w:t>rps</w:t>
+                  </w:r>
+                  <w:proofErr w:type="spellEnd"/>
                   <w:r>
                     <w:rPr>
                       <w:rStyle w:val="Strong"/>
@@ -2513,16 +2741,16 @@
               <mc:AlternateContent>
                 <mc:Choice Requires="wps">
                   <w:drawing>
-                    <wp:anchor distT="0" distB="0" distL="114300" distR="114300" simplePos="0" relativeHeight="251661312" behindDoc="0" locked="0" layoutInCell="1" allowOverlap="1" wp14:anchorId="679A9395" wp14:editId="40CE7896">
+                    <wp:anchor distT="0" distB="0" distL="114300" distR="114300" simplePos="0" relativeHeight="251661312" behindDoc="0" locked="0" layoutInCell="1" allowOverlap="1" wp14:anchorId="679A9395" wp14:editId="477038D9">
                       <wp:simplePos x="0" y="0"/>
                       <wp:positionH relativeFrom="column">
-                        <wp:posOffset>-151130</wp:posOffset>
+                        <wp:posOffset>-84455</wp:posOffset>
                       </wp:positionH>
                       <wp:positionV relativeFrom="paragraph">
-                        <wp:posOffset>124460</wp:posOffset>
+                        <wp:posOffset>133350</wp:posOffset>
                       </wp:positionV>
-                      <wp:extent cx="5052695" cy="9525"/>
-                      <wp:effectExtent l="0" t="0" r="33655" b="28575"/>
+                      <wp:extent cx="4986020" cy="0"/>
+                      <wp:effectExtent l="0" t="0" r="0" b="0"/>
                       <wp:wrapNone/>
                       <wp:docPr id="3" name="Straight Connector 3"/>
                       <wp:cNvGraphicFramePr/>
@@ -2533,7 +2761,7 @@
                             <wps:spPr>
                               <a:xfrm>
                                 <a:off x="0" y="0"/>
-                                <a:ext cx="5052695" cy="9525"/>
+                                <a:ext cx="4986020" cy="0"/>
                               </a:xfrm>
                               <a:prstGeom prst="line">
                                 <a:avLst/>
@@ -2573,7 +2801,7 @@
                 </mc:Choice>
                 <mc:Fallback>
                   <w:pict>
-                    <v:line w14:anchorId="5C7413B9" id="Straight Connector 3" o:spid="_x0000_s1026" style="position:absolute;z-index:251661312;visibility:visible;mso-wrap-style:square;mso-width-percent:0;mso-height-percent:0;mso-wrap-distance-left:9pt;mso-wrap-distance-top:0;mso-wrap-distance-right:9pt;mso-wrap-distance-bottom:0;mso-position-horizontal:absolute;mso-position-horizontal-relative:text;mso-position-vertical:absolute;mso-position-vertical-relative:text;mso-width-percent:0;mso-height-percent:0;mso-width-relative:margin;mso-height-relative:margin" from="-11.9pt,9.8pt" to="385.95pt,10.55pt" o:gfxdata="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" strokecolor="black [3213]" strokeweight=".5pt">
+                    <v:line w14:anchorId="3D1AAADE" id="Straight Connector 3" o:spid="_x0000_s1026" style="position:absolute;z-index:251661312;visibility:visible;mso-wrap-style:square;mso-width-percent:0;mso-height-percent:0;mso-wrap-distance-left:9pt;mso-wrap-distance-top:0;mso-wrap-distance-right:9pt;mso-wrap-distance-bottom:0;mso-position-horizontal:absolute;mso-position-horizontal-relative:text;mso-position-vertical:absolute;mso-position-vertical-relative:text;mso-width-percent:0;mso-height-percent:0;mso-width-relative:margin;mso-height-relative:margin" from="-6.65pt,10.5pt" to="385.95pt,10.5pt" o:gfxdata="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" strokecolor="black [3213]" strokeweight=".5pt">
                       <v:stroke joinstyle="miter"/>
                     </v:line>
                   </w:pict>
@@ -3035,7 +3263,6 @@
                       <w:rFonts w:asciiTheme="minorEastAsia" w:hAnsiTheme="minorEastAsia"/>
                       <w:b w:val="0"/>
                       <w:bCs w:val="0"/>
-                      <w:lang w:val="ru-RU"/>
                     </w:rPr>
                   </w:pPr>
                   <w:r>
@@ -4377,7 +4604,7 @@
 </file>
 
 <file path=customXml/itemProps1.xml><?xml version="1.0" encoding="utf-8"?>
-<ds:datastoreItem xmlns:ds="http://schemas.openxmlformats.org/officeDocument/2006/customXml" ds:itemID="{CE763956-44CB-4ABD-90EF-2D6DFDB5C479}">
+<ds:datastoreItem xmlns:ds="http://schemas.openxmlformats.org/officeDocument/2006/customXml" ds:itemID="{CCC787F2-3533-4D5B-8EF5-2801A4B9AC2D}">
   <ds:schemaRefs>
     <ds:schemaRef ds:uri="http://schemas.openxmlformats.org/officeDocument/2006/bibliography"/>
   </ds:schemaRefs>

</xml_diff>